<commit_message>
Add negative controller for GFL
</commit_message>
<xml_diff>
--- a/ctl/suite/pgs_3ph_GFL_inverter/debug record.docx
+++ b/ctl/suite/pgs_3ph_GFL_inverter/debug record.docx
@@ -132,13 +132,7 @@
     <w:p/>
     <w:p/>
     <w:p/>
-    <w:p>
-      <w:pPr>
-        <w:rPr>
-          <w:rFonts w:hint="eastAsia"/>
-        </w:rPr>
-      </w:pPr>
-    </w:p>
+    <w:p/>
     <w:p>
       <w:r>
         <w:rPr>
@@ -150,6 +144,9 @@
     </w:p>
     <w:p>
       <w:r>
+        <w:rPr>
+          <w:noProof/>
+        </w:rPr>
         <w:drawing>
           <wp:inline distT="0" distB="0" distL="0" distR="0" wp14:anchorId="51C2A2A6" wp14:editId="0FAE3BD8">
             <wp:extent cx="5274310" cy="2494915"/>
@@ -188,11 +185,6 @@
       </w:r>
     </w:p>
     <w:p>
-      <w:pPr>
-        <w:rPr>
-          <w:rFonts w:hint="eastAsia"/>
-        </w:rPr>
-      </w:pPr>
       <w:proofErr w:type="spellStart"/>
       <w:r>
         <w:t>D</w:t>
@@ -213,6 +205,9 @@
     </w:p>
     <w:p>
       <w:r>
+        <w:rPr>
+          <w:noProof/>
+        </w:rPr>
         <w:drawing>
           <wp:inline distT="0" distB="0" distL="0" distR="0" wp14:anchorId="3F5880E2" wp14:editId="272E47AB">
             <wp:extent cx="5274310" cy="2554605"/>
@@ -270,12 +265,10 @@
       </w:r>
     </w:p>
     <w:p>
-      <w:pPr>
+      <w:r>
         <w:rPr>
-          <w:rFonts w:hint="eastAsia"/>
+          <w:noProof/>
         </w:rPr>
-      </w:pPr>
-      <w:r>
         <w:lastRenderedPageBreak/>
         <w:drawing>
           <wp:inline distT="0" distB="0" distL="0" distR="0" wp14:anchorId="1B3C595F" wp14:editId="7C981438">
@@ -302,6 +295,122 @@
                     <a:xfrm>
                       <a:off x="0" y="0"/>
                       <a:ext cx="5274310" cy="2554605"/>
+                    </a:xfrm>
+                    <a:prstGeom prst="rect">
+                      <a:avLst/>
+                    </a:prstGeom>
+                  </pic:spPr>
+                </pic:pic>
+              </a:graphicData>
+            </a:graphic>
+          </wp:inline>
+        </w:drawing>
+      </w:r>
+    </w:p>
+    <w:p/>
+    <w:p>
+      <w:pPr>
+        <w:widowControl/>
+      </w:pPr>
+      <w:r>
+        <w:br w:type="page"/>
+      </w:r>
+    </w:p>
+    <w:p>
+      <w:r>
+        <w:rPr>
+          <w:rFonts w:hint="eastAsia"/>
+        </w:rPr>
+        <w:lastRenderedPageBreak/>
+        <w:t>使用死区补偿之前：</w:t>
+      </w:r>
+    </w:p>
+    <w:p>
+      <w:r>
+        <w:rPr>
+          <w:noProof/>
+        </w:rPr>
+        <w:drawing>
+          <wp:inline distT="0" distB="0" distL="0" distR="0" wp14:anchorId="32505250" wp14:editId="08DCEE7A">
+            <wp:extent cx="4595750" cy="3474201"/>
+            <wp:effectExtent l="0" t="0" r="0" b="0"/>
+            <wp:docPr id="1694705667" name="图片 1"/>
+            <wp:cNvGraphicFramePr>
+              <a:graphicFrameLocks xmlns:a="http://schemas.openxmlformats.org/drawingml/2006/main" noChangeAspect="1"/>
+            </wp:cNvGraphicFramePr>
+            <a:graphic xmlns:a="http://schemas.openxmlformats.org/drawingml/2006/main">
+              <a:graphicData uri="http://schemas.openxmlformats.org/drawingml/2006/picture">
+                <pic:pic xmlns:pic="http://schemas.openxmlformats.org/drawingml/2006/picture">
+                  <pic:nvPicPr>
+                    <pic:cNvPr id="1694705667" name=""/>
+                    <pic:cNvPicPr/>
+                  </pic:nvPicPr>
+                  <pic:blipFill>
+                    <a:blip r:embed="rId9"/>
+                    <a:stretch>
+                      <a:fillRect/>
+                    </a:stretch>
+                  </pic:blipFill>
+                  <pic:spPr>
+                    <a:xfrm>
+                      <a:off x="0" y="0"/>
+                      <a:ext cx="4599001" cy="3476659"/>
+                    </a:xfrm>
+                    <a:prstGeom prst="rect">
+                      <a:avLst/>
+                    </a:prstGeom>
+                  </pic:spPr>
+                </pic:pic>
+              </a:graphicData>
+            </a:graphic>
+          </wp:inline>
+        </w:drawing>
+      </w:r>
+    </w:p>
+    <w:p/>
+    <w:p>
+      <w:r>
+        <w:rPr>
+          <w:rFonts w:hint="eastAsia"/>
+        </w:rPr>
+        <w:t>使用死区补偿之后：</w:t>
+      </w:r>
+    </w:p>
+    <w:p>
+      <w:pPr>
+        <w:rPr>
+          <w:rFonts w:hint="eastAsia"/>
+        </w:rPr>
+      </w:pPr>
+      <w:r>
+        <w:rPr>
+          <w:noProof/>
+        </w:rPr>
+        <w:drawing>
+          <wp:inline distT="0" distB="0" distL="0" distR="0" wp14:anchorId="01F74AF4" wp14:editId="7F4FFB67">
+            <wp:extent cx="4595495" cy="3223928"/>
+            <wp:effectExtent l="0" t="0" r="0" b="0"/>
+            <wp:docPr id="1028368616" name="图片 1" descr="图形用户界面&#10;&#10;AI 生成的内容可能不正确。"/>
+            <wp:cNvGraphicFramePr>
+              <a:graphicFrameLocks xmlns:a="http://schemas.openxmlformats.org/drawingml/2006/main" noChangeAspect="1"/>
+            </wp:cNvGraphicFramePr>
+            <a:graphic xmlns:a="http://schemas.openxmlformats.org/drawingml/2006/main">
+              <a:graphicData uri="http://schemas.openxmlformats.org/drawingml/2006/picture">
+                <pic:pic xmlns:pic="http://schemas.openxmlformats.org/drawingml/2006/picture">
+                  <pic:nvPicPr>
+                    <pic:cNvPr id="1028368616" name="图片 1" descr="图形用户界面&#10;&#10;AI 生成的内容可能不正确。"/>
+                    <pic:cNvPicPr/>
+                  </pic:nvPicPr>
+                  <pic:blipFill>
+                    <a:blip r:embed="rId10"/>
+                    <a:stretch>
+                      <a:fillRect/>
+                    </a:stretch>
+                  </pic:blipFill>
+                  <pic:spPr>
+                    <a:xfrm>
+                      <a:off x="0" y="0"/>
+                      <a:ext cx="4603285" cy="3229393"/>
                     </a:xfrm>
                     <a:prstGeom prst="rect">
                       <a:avLst/>

</xml_diff>